<commit_message>
part of #3 done
</commit_message>
<xml_diff>
--- a/lab4/answers_and_graphs.docx
+++ b/lab4/answers_and_graphs.docx
@@ -20,15 +20,7 @@
     <w:p/>
     <w:p>
       <w:r>
-        <w:t>Yu-</w:t>
-      </w:r>
-      <w:proofErr w:type="spellStart"/>
-      <w:r>
-        <w:t>Kuan</w:t>
-      </w:r>
-      <w:proofErr w:type="spellEnd"/>
-      <w:r>
-        <w:t xml:space="preserve"> (Anthony) Lai</w:t>
+        <w:t>Yu-Kuan (Anthony) Lai</w:t>
       </w:r>
     </w:p>
     <w:p>
@@ -37,11 +29,9 @@
       </w:r>
     </w:p>
     <w:p>
-      <w:proofErr w:type="gramStart"/>
       <w:r>
         <w:t>yukuan.anthony.lai@gmail.com</w:t>
       </w:r>
-      <w:proofErr w:type="gramEnd"/>
     </w:p>
     <w:p/>
     <w:p>
@@ -68,23 +58,13 @@
       </w:r>
     </w:p>
     <w:p>
-      <w:proofErr w:type="gramStart"/>
-      <w:r>
-        <w:t>an</w:t>
-      </w:r>
-      <w:proofErr w:type="gramEnd"/>
-      <w:r>
-        <w:t xml:space="preserve"> error to occur consistently. It takes this many threads and iterations</w:t>
-      </w:r>
-    </w:p>
-    <w:p>
-      <w:proofErr w:type="gramStart"/>
-      <w:r>
-        <w:t>because</w:t>
-      </w:r>
-      <w:proofErr w:type="gramEnd"/>
-      <w:r>
-        <w:t xml:space="preserve"> the race conditions are not accounted for in the add function. </w:t>
+      <w:r>
+        <w:t>an error to occur consistently. It takes this many threads and iterations</w:t>
+      </w:r>
+    </w:p>
+    <w:p>
+      <w:r>
+        <w:t xml:space="preserve">because the race conditions are not accounted for in the add function. </w:t>
       </w:r>
     </w:p>
     <w:p>
@@ -93,83 +73,43 @@
       </w:r>
     </w:p>
     <w:p>
-      <w:proofErr w:type="gramStart"/>
-      <w:r>
-        <w:t>scheduler</w:t>
-      </w:r>
-      <w:proofErr w:type="gramEnd"/>
-      <w:r>
-        <w:t xml:space="preserve"> gives control to another thread in the middle of the add</w:t>
-      </w:r>
-    </w:p>
-    <w:p>
-      <w:proofErr w:type="gramStart"/>
-      <w:r>
-        <w:t>function</w:t>
-      </w:r>
-      <w:proofErr w:type="gramEnd"/>
-      <w:r>
-        <w:t>. For example, if one thread has sum = 5 + 1 = 6, and then</w:t>
-      </w:r>
-    </w:p>
-    <w:p>
-      <w:proofErr w:type="gramStart"/>
-      <w:r>
-        <w:t>control</w:t>
-      </w:r>
-      <w:proofErr w:type="gramEnd"/>
-      <w:r>
-        <w:t xml:space="preserve"> passes to another thread, which runs 100 iterations of</w:t>
-      </w:r>
-    </w:p>
-    <w:p>
-      <w:proofErr w:type="gramStart"/>
-      <w:r>
-        <w:t>sum</w:t>
-      </w:r>
-      <w:proofErr w:type="gramEnd"/>
-      <w:r>
-        <w:t xml:space="preserve"> = 5 + 1 =&gt; 105, and then sets pointer = 105, then when the first</w:t>
-      </w:r>
-    </w:p>
-    <w:p>
-      <w:proofErr w:type="gramStart"/>
-      <w:r>
-        <w:t>thread</w:t>
-      </w:r>
-      <w:proofErr w:type="gramEnd"/>
-      <w:r>
-        <w:t xml:space="preserve"> regains control, it will set pointer = 6, effectively making the</w:t>
-      </w:r>
-    </w:p>
-    <w:p>
-      <w:proofErr w:type="gramStart"/>
-      <w:r>
-        <w:t>100 additions from the second thread useless.</w:t>
-      </w:r>
-      <w:proofErr w:type="gramEnd"/>
-      <w:r>
-        <w:t xml:space="preserve"> This showcases how a large</w:t>
-      </w:r>
-    </w:p>
-    <w:p>
-      <w:proofErr w:type="gramStart"/>
-      <w:r>
-        <w:t>number</w:t>
-      </w:r>
-      <w:proofErr w:type="gramEnd"/>
-      <w:r>
-        <w:t xml:space="preserve"> of operations causes problems. Moreover, with more iterations and</w:t>
-      </w:r>
-    </w:p>
-    <w:p>
-      <w:proofErr w:type="gramStart"/>
-      <w:r>
-        <w:t>threads</w:t>
-      </w:r>
-      <w:proofErr w:type="gramEnd"/>
-      <w:r>
-        <w:t xml:space="preserve">, there are more chances for these race conditions to come about. </w:t>
+      <w:r>
+        <w:t>scheduler gives control to another thread in the middle of the add</w:t>
+      </w:r>
+    </w:p>
+    <w:p>
+      <w:r>
+        <w:t>function. For example, if one thread has sum = 5 + 1 = 6, and then</w:t>
+      </w:r>
+    </w:p>
+    <w:p>
+      <w:r>
+        <w:t>control passes to another thread, which runs 100 iterations of</w:t>
+      </w:r>
+    </w:p>
+    <w:p>
+      <w:r>
+        <w:t>sum = 5 + 1 =&gt; 105, and then sets pointer = 105, then when the first</w:t>
+      </w:r>
+    </w:p>
+    <w:p>
+      <w:r>
+        <w:t>thread regains control, it will set pointer = 6, effectively making the</w:t>
+      </w:r>
+    </w:p>
+    <w:p>
+      <w:r>
+        <w:t>100 additions from the second thread useless. This showcases how a large</w:t>
+      </w:r>
+    </w:p>
+    <w:p>
+      <w:r>
+        <w:t>number of operations causes problems. Moreover, with more iterations and</w:t>
+      </w:r>
+    </w:p>
+    <w:p>
+      <w:r>
+        <w:t xml:space="preserve">threads, there are more chances for these race conditions to come about. </w:t>
       </w:r>
     </w:p>
     <w:p/>
@@ -179,33 +119,18 @@
       </w:r>
     </w:p>
     <w:p>
-      <w:proofErr w:type="gramStart"/>
-      <w:r>
-        <w:t>race</w:t>
-      </w:r>
-      <w:proofErr w:type="gramEnd"/>
-      <w:r>
-        <w:t xml:space="preserve"> conditions to come about. Moreover, with less iterations, each</w:t>
-      </w:r>
-    </w:p>
-    <w:p>
-      <w:proofErr w:type="gramStart"/>
-      <w:r>
-        <w:t>thread</w:t>
-      </w:r>
-      <w:proofErr w:type="gramEnd"/>
-      <w:r>
-        <w:t xml:space="preserve"> has less time when its being run, so there is a lesser chance for</w:t>
-      </w:r>
-    </w:p>
-    <w:p>
-      <w:proofErr w:type="gramStart"/>
-      <w:r>
-        <w:t>the</w:t>
-      </w:r>
-      <w:proofErr w:type="gramEnd"/>
-      <w:r>
-        <w:t xml:space="preserve"> scheduler to interrupt it. </w:t>
+      <w:r>
+        <w:t>race conditions to come about. Moreover, with less iterations, each</w:t>
+      </w:r>
+    </w:p>
+    <w:p>
+      <w:r>
+        <w:t>thread has less time when its being run, so there is a lesser chance for</w:t>
+      </w:r>
+    </w:p>
+    <w:p>
+      <w:r>
+        <w:t xml:space="preserve">the scheduler to interrupt it. </w:t>
       </w:r>
     </w:p>
     <w:p/>
@@ -215,7 +140,7 @@
           <w:noProof/>
         </w:rPr>
         <w:drawing>
-          <wp:inline distT="0" distB="0" distL="0" distR="0" wp14:anchorId="0F746885" wp14:editId="32372E54">
+          <wp:inline distT="0" distB="0" distL="0" distR="0" wp14:anchorId="50979A5C" wp14:editId="6309A8E4">
             <wp:extent cx="5486400" cy="2718435"/>
             <wp:effectExtent l="0" t="0" r="25400" b="24765"/>
             <wp:docPr id="1" name="Chart 1"/>
@@ -262,23 +187,13 @@
       </w:r>
     </w:p>
     <w:p>
-      <w:proofErr w:type="gramStart"/>
-      <w:r>
-        <w:t>for</w:t>
-      </w:r>
-      <w:proofErr w:type="gramEnd"/>
-      <w:r>
-        <w:t xml:space="preserve"> the allocation of memory, creating and execution of threads, and the</w:t>
-      </w:r>
-    </w:p>
-    <w:p>
-      <w:proofErr w:type="gramStart"/>
-      <w:r>
-        <w:t>ultimate</w:t>
-      </w:r>
-      <w:proofErr w:type="gramEnd"/>
-      <w:r>
-        <w:t xml:space="preserve"> joining of threads. </w:t>
+      <w:r>
+        <w:t>for the allocation of memory, creating and execution of threads, and the</w:t>
+      </w:r>
+    </w:p>
+    <w:p>
+      <w:r>
+        <w:t xml:space="preserve">ultimate joining of threads. </w:t>
       </w:r>
     </w:p>
     <w:p/>
@@ -288,43 +203,23 @@
       </w:r>
     </w:p>
     <w:p>
-      <w:proofErr w:type="gramStart"/>
-      <w:r>
-        <w:t>converges</w:t>
-      </w:r>
-      <w:proofErr w:type="gramEnd"/>
-      <w:r>
-        <w:t xml:space="preserve"> towards as the number of iterations approaches infinity. When the</w:t>
-      </w:r>
-    </w:p>
-    <w:p>
-      <w:proofErr w:type="gramStart"/>
-      <w:r>
-        <w:t>iterations</w:t>
-      </w:r>
-      <w:proofErr w:type="gramEnd"/>
-      <w:r>
-        <w:t xml:space="preserve"> becomes very high, then the cost due to overhead becomes </w:t>
-      </w:r>
-    </w:p>
-    <w:p>
-      <w:proofErr w:type="gramStart"/>
-      <w:r>
-        <w:t>insignificant</w:t>
-      </w:r>
-      <w:proofErr w:type="gramEnd"/>
-      <w:r>
-        <w:t xml:space="preserve">, so it represents a much more accurate and "correct" cost per </w:t>
-      </w:r>
-    </w:p>
-    <w:p>
-      <w:proofErr w:type="gramStart"/>
-      <w:r>
-        <w:t>operation</w:t>
-      </w:r>
-      <w:proofErr w:type="gramEnd"/>
-      <w:r>
-        <w:t xml:space="preserve">. </w:t>
+      <w:r>
+        <w:t>converges towards as the number of iterations approaches infinity. When the</w:t>
+      </w:r>
+    </w:p>
+    <w:p>
+      <w:r>
+        <w:t xml:space="preserve">iterations becomes very high, then the cost due to overhead becomes </w:t>
+      </w:r>
+    </w:p>
+    <w:p>
+      <w:r>
+        <w:t xml:space="preserve">insignificant, so it represents a much more accurate and "correct" cost per </w:t>
+      </w:r>
+    </w:p>
+    <w:p>
+      <w:r>
+        <w:t xml:space="preserve">operation. </w:t>
       </w:r>
     </w:p>
     <w:p/>
@@ -334,41 +229,18 @@
       </w:r>
     </w:p>
     <w:p>
-      <w:proofErr w:type="gramStart"/>
-      <w:r>
-        <w:t>and</w:t>
-      </w:r>
-      <w:proofErr w:type="gramEnd"/>
-      <w:r>
-        <w:t xml:space="preserve"> then pass control over to the relevant thread. Passing control over to the</w:t>
-      </w:r>
-    </w:p>
-    <w:p>
-      <w:proofErr w:type="gramStart"/>
-      <w:r>
-        <w:t>kernel</w:t>
-      </w:r>
-      <w:proofErr w:type="gramEnd"/>
-      <w:r>
-        <w:t xml:space="preserve"> is a slow process, and doing this for every single </w:t>
-      </w:r>
-      <w:proofErr w:type="spellStart"/>
-      <w:r>
-        <w:t>interation</w:t>
-      </w:r>
-      <w:proofErr w:type="spellEnd"/>
-      <w:r>
-        <w:t xml:space="preserve"> of every</w:t>
-      </w:r>
-    </w:p>
-    <w:p>
-      <w:proofErr w:type="gramStart"/>
-      <w:r>
-        <w:t>single</w:t>
-      </w:r>
-      <w:proofErr w:type="gramEnd"/>
-      <w:r>
-        <w:t xml:space="preserve"> thread accounts for the slowdown. </w:t>
+      <w:r>
+        <w:t>and then pass control over to the relevant thread. Passing control over to the</w:t>
+      </w:r>
+    </w:p>
+    <w:p>
+      <w:r>
+        <w:t>kernel is a slow process, and doing this for every single interation of every</w:t>
+      </w:r>
+    </w:p>
+    <w:p>
+      <w:r>
+        <w:t xml:space="preserve">single thread accounts for the slowdown. </w:t>
       </w:r>
     </w:p>
     <w:p/>
@@ -378,51 +250,23 @@
       </w:r>
     </w:p>
     <w:p>
-      <w:proofErr w:type="gramStart"/>
-      <w:r>
-        <w:t>gives</w:t>
-      </w:r>
-      <w:proofErr w:type="gramEnd"/>
-      <w:r>
-        <w:t xml:space="preserve"> control to the CPU for a variable amount of time, and thus it becomes</w:t>
-      </w:r>
-    </w:p>
-    <w:p>
-      <w:proofErr w:type="gramStart"/>
-      <w:r>
-        <w:t>impossible</w:t>
-      </w:r>
-      <w:proofErr w:type="gramEnd"/>
-      <w:r>
-        <w:t xml:space="preserve"> to get an exact time calculation. Moreover, each yield </w:t>
-      </w:r>
-      <w:proofErr w:type="gramStart"/>
-      <w:r>
-        <w:t>call</w:t>
-      </w:r>
-      <w:proofErr w:type="gramEnd"/>
-      <w:r>
-        <w:t xml:space="preserve"> accounts</w:t>
-      </w:r>
-    </w:p>
-    <w:p>
-      <w:proofErr w:type="gramStart"/>
-      <w:r>
-        <w:t>for</w:t>
-      </w:r>
-      <w:proofErr w:type="gramEnd"/>
-      <w:r>
-        <w:t xml:space="preserve"> even more time, so the yield calls in themselves will skew the cost/op to</w:t>
-      </w:r>
-    </w:p>
-    <w:p>
-      <w:proofErr w:type="gramStart"/>
-      <w:r>
-        <w:t>increase</w:t>
-      </w:r>
-      <w:proofErr w:type="gramEnd"/>
-      <w:r>
-        <w:t xml:space="preserve">, even though the operation doesn't actually need all of that time. </w:t>
+      <w:r>
+        <w:t>gives control to the CPU for a variable amount of time, and thus it becomes</w:t>
+      </w:r>
+    </w:p>
+    <w:p>
+      <w:r>
+        <w:t>impossible to get an exact time calculation. Moreover, each yield call accounts</w:t>
+      </w:r>
+    </w:p>
+    <w:p>
+      <w:r>
+        <w:t>for even more time, so the yield calls in themselves will skew the cost/op to</w:t>
+      </w:r>
+    </w:p>
+    <w:p>
+      <w:r>
+        <w:t xml:space="preserve">increase, even though the operation doesn't actually need all of that time. </w:t>
       </w:r>
     </w:p>
     <w:p/>
@@ -437,7 +281,7 @@
           <w:noProof/>
         </w:rPr>
         <w:drawing>
-          <wp:inline distT="0" distB="0" distL="0" distR="0" wp14:anchorId="764D92F1" wp14:editId="58BF4E5D">
+          <wp:inline distT="0" distB="0" distL="0" distR="0" wp14:anchorId="04A11B22" wp14:editId="339A94D6">
             <wp:extent cx="4953000" cy="3048000"/>
             <wp:effectExtent l="0" t="0" r="25400" b="25400"/>
             <wp:docPr id="2" name="Chart 2"/>
@@ -482,33 +326,19 @@
       </w:r>
     </w:p>
     <w:p>
-      <w:proofErr w:type="gramStart"/>
-      <w:r>
-        <w:t>the</w:t>
-      </w:r>
-      <w:proofErr w:type="gramEnd"/>
-      <w:r>
-        <w:t xml:space="preserve"> computation of locks for a low number of threads doesn't require too much</w:t>
-      </w:r>
-    </w:p>
-    <w:p>
-      <w:proofErr w:type="gramStart"/>
-      <w:r>
-        <w:t>time</w:t>
-      </w:r>
-      <w:proofErr w:type="gramEnd"/>
-      <w:r>
-        <w:t>. Essentially, the price per lock is very cheap when there aren't too many</w:t>
-      </w:r>
-    </w:p>
-    <w:p>
-      <w:proofErr w:type="gramStart"/>
-      <w:r>
-        <w:t>threads</w:t>
-      </w:r>
-      <w:proofErr w:type="gramEnd"/>
-      <w:r>
-        <w:t xml:space="preserve">, so the time increase due to the lock is relatively insignificant. </w:t>
+      <w:r>
+        <w:t>the computation of locks for a low number of threads doesn't require too much</w:t>
+      </w:r>
+    </w:p>
+    <w:p>
+      <w:r>
+        <w:lastRenderedPageBreak/>
+        <w:t>time. Essentially, the price per lock is very cheap when there aren't too many</w:t>
+      </w:r>
+    </w:p>
+    <w:p>
+      <w:r>
+        <w:t xml:space="preserve">threads, so the time increase due to the lock is relatively insignificant. </w:t>
       </w:r>
     </w:p>
     <w:p/>
@@ -518,80 +348,112 @@
       </w:r>
     </w:p>
     <w:p>
-      <w:proofErr w:type="gramStart"/>
-      <w:r>
-        <w:t>for</w:t>
-      </w:r>
-      <w:proofErr w:type="gramEnd"/>
-      <w:r>
-        <w:t xml:space="preserve"> the same resource (the lock). This requires more kernel calls to figure out</w:t>
-      </w:r>
-    </w:p>
-    <w:p>
-      <w:proofErr w:type="gramStart"/>
-      <w:r>
-        <w:t>which</w:t>
-      </w:r>
-      <w:proofErr w:type="gramEnd"/>
-      <w:r>
-        <w:t xml:space="preserve"> thread should get access, and the end result is that with more threads,</w:t>
-      </w:r>
-    </w:p>
-    <w:p>
-      <w:proofErr w:type="gramStart"/>
-      <w:r>
-        <w:t>there</w:t>
-      </w:r>
-      <w:proofErr w:type="gramEnd"/>
-      <w:r>
-        <w:t xml:space="preserve"> is a greater amount of time needed. </w:t>
+      <w:r>
+        <w:t>for the same resource (the lock). This requires more kernel calls to figure out</w:t>
+      </w:r>
+    </w:p>
+    <w:p>
+      <w:r>
+        <w:t>which thread should get access, and the end result is that with more threads,</w:t>
+      </w:r>
+    </w:p>
+    <w:p>
+      <w:r>
+        <w:t xml:space="preserve">there is a greater amount of time needed. </w:t>
       </w:r>
     </w:p>
     <w:p/>
     <w:p>
       <w:r>
-        <w:t xml:space="preserve">3. Spin locks spend a lot of time waiting, so they are </w:t>
-      </w:r>
-      <w:proofErr w:type="spellStart"/>
-      <w:r>
-        <w:t>extremeley</w:t>
-      </w:r>
-      <w:proofErr w:type="spellEnd"/>
-      <w:r>
-        <w:t xml:space="preserve"> inefficient for</w:t>
-      </w:r>
-    </w:p>
-    <w:p>
-      <w:proofErr w:type="gramStart"/>
-      <w:r>
-        <w:t>a</w:t>
-      </w:r>
-      <w:proofErr w:type="gramEnd"/>
-      <w:r>
-        <w:t xml:space="preserve"> large number of threads. The more threads there are, the longer each spin lock</w:t>
-      </w:r>
-    </w:p>
-    <w:p>
-      <w:proofErr w:type="gramStart"/>
-      <w:r>
-        <w:t>takes</w:t>
-      </w:r>
-      <w:proofErr w:type="gramEnd"/>
-      <w:r>
-        <w:t>, which is why there is a net increase in the amount of time when the number</w:t>
-      </w:r>
-    </w:p>
-    <w:p>
-      <w:proofErr w:type="gramStart"/>
-      <w:r>
-        <w:t>of</w:t>
-      </w:r>
-      <w:proofErr w:type="gramEnd"/>
-      <w:r>
-        <w:t xml:space="preserve"> threads increase.</w:t>
+        <w:t>3. Spin locks spend a lot of time waiting, so they are extremeley inefficient for</w:t>
+      </w:r>
+    </w:p>
+    <w:p>
+      <w:r>
+        <w:t>a large number of threads. The more threads there are, the longer each spin lock</w:t>
+      </w:r>
+    </w:p>
+    <w:p>
+      <w:r>
+        <w:t>takes, which is why there is a net increase in the amount of time when the number</w:t>
+      </w:r>
+    </w:p>
+    <w:p>
+      <w:r>
+        <w:t>of threads increase.</w:t>
+      </w:r>
+    </w:p>
+    <w:p/>
+    <w:p/>
+    <w:p>
+      <w:pPr>
+        <w:rPr>
+          <w:b/>
+        </w:rPr>
+      </w:pPr>
+      <w:r>
+        <w:rPr>
+          <w:b/>
+        </w:rPr>
+        <w:t>3</w:t>
+      </w:r>
+    </w:p>
+    <w:p>
+      <w:r>
+        <w:t>===================================================</w:t>
+      </w:r>
+    </w:p>
+    <w:p>
+      <w:r>
+        <w:t xml:space="preserve">1. </w:t>
+      </w:r>
+      <w:r>
+        <w:t xml:space="preserve">The mutex must be held while pthread_cond_wait is being called otherwise the shared data between the various threads might get overwritten. Essentially, </w:t>
+      </w:r>
+      <w:r>
+        <w:t xml:space="preserve">it’s possible for race conditions to arise in the time between the condition getting evaluated and the wait starting to happen. </w:t>
+      </w:r>
+      <w:r>
+        <w:t xml:space="preserve">If the thread calling the function doesn’t have a mutex, then another thread can access the shared memory in the time of the race condition, and that can have detrimental results. </w:t>
+      </w:r>
+    </w:p>
+    <w:p/>
+    <w:p>
+      <w:r>
+        <w:t xml:space="preserve">2. </w:t>
+      </w:r>
+      <w:r>
+        <w:t xml:space="preserve">The mutex must be released otherwise the program will run infinitely. The other threads will all be waiting for the mutex in order to run, and the </w:t>
+      </w:r>
+      <w:r>
+        <w:t xml:space="preserve">blocked thread will be waiting to be woken up </w:t>
+      </w:r>
+      <w:r>
+        <w:t xml:space="preserve">and given the mutex it already possesses. </w:t>
+      </w:r>
+    </w:p>
+    <w:p/>
+    <w:p>
+      <w:r>
+        <w:t xml:space="preserve">3. The mutex must be reacquired to ensure that shared data cannot be incorrectly overwritten. </w:t>
+      </w:r>
+      <w:r>
+        <w:t xml:space="preserve">When the conditional check is done, then the original thread needs to be able to run without running into race conditions. </w:t>
       </w:r>
       <w:bookmarkStart w:id="0" w:name="_GoBack"/>
       <w:bookmarkEnd w:id="0"/>
+    </w:p>
+    <w:p/>
+    <w:p>
+      <w:r>
+        <w:t xml:space="preserve">4. If the mutex is released prior to the function call, then it’s possible for the variables needed for evaluation the conditional to have their values changed by other threads, resulting in the condition getting incorrectly evaluated. Therefore, to ensure proper execution in every case, it must be done inside of pthread_cond_wait. </w:t>
+      </w:r>
+    </w:p>
+    <w:p/>
+    <w:p>
+      <w:r>
+        <w:t xml:space="preserve">5.  </w:t>
+      </w:r>
     </w:p>
     <w:sectPr>
       <w:pgSz w:w="12240" w:h="15840"/>
@@ -813,6 +675,17 @@
       <w:szCs w:val="18"/>
     </w:rPr>
   </w:style>
+  <w:style w:type="paragraph" w:styleId="ListParagraph">
+    <w:name w:val="List Paragraph"/>
+    <w:basedOn w:val="Normal"/>
+    <w:uiPriority w:val="34"/>
+    <w:qFormat/>
+    <w:rsid w:val="00F501D8"/>
+    <w:pPr>
+      <w:ind w:left="720"/>
+      <w:contextualSpacing/>
+    </w:pPr>
+  </w:style>
 </w:styles>
 </file>
 
@@ -1025,6 +898,17 @@
       <w:sz w:val="18"/>
       <w:szCs w:val="18"/>
     </w:rPr>
+  </w:style>
+  <w:style w:type="paragraph" w:styleId="ListParagraph">
+    <w:name w:val="List Paragraph"/>
+    <w:basedOn w:val="Normal"/>
+    <w:uiPriority w:val="34"/>
+    <w:qFormat/>
+    <w:rsid w:val="00F501D8"/>
+    <w:pPr>
+      <w:ind w:left="720"/>
+      <w:contextualSpacing/>
+    </w:pPr>
   </w:style>
 </w:styles>
 </file>

</xml_diff>

<commit_message>
done with 1 and 3
</commit_message>
<xml_diff>
--- a/lab4/answers_and_graphs.docx
+++ b/lab4/answers_and_graphs.docx
@@ -332,7 +332,6 @@
     </w:p>
     <w:p>
       <w:r>
-        <w:lastRenderedPageBreak/>
         <w:t>time. Essentially, the price per lock is very cheap when there aren't too many</w:t>
       </w:r>
     </w:p>
@@ -440,19 +439,22 @@
       <w:r>
         <w:t xml:space="preserve">When the conditional check is done, then the original thread needs to be able to run without running into race conditions. </w:t>
       </w:r>
+    </w:p>
+    <w:p/>
+    <w:p>
+      <w:r>
+        <w:t xml:space="preserve">4. If the mutex is released prior to the function call, then it’s possible for the variables needed for evaluation the conditional to have their values changed by other threads, resulting in the condition getting incorrectly evaluated. Therefore, to ensure proper execution in every case, it must be done inside of pthread_cond_wait. </w:t>
+      </w:r>
+    </w:p>
+    <w:p/>
+    <w:p>
+      <w:r>
+        <w:t xml:space="preserve">5. This cannot be done with a user-mode implementation of pthread_cond_wait. This needs to be an atomic operation, and the only way to ensure that it’s an atomic operation is by using a kernel system call. In user mode, nothing is guaranteed, so the only safe way to do this is through kernel mode. </w:t>
+      </w:r>
       <w:bookmarkStart w:id="0" w:name="_GoBack"/>
       <w:bookmarkEnd w:id="0"/>
-    </w:p>
-    <w:p/>
-    <w:p>
-      <w:r>
-        <w:t xml:space="preserve">4. If the mutex is released prior to the function call, then it’s possible for the variables needed for evaluation the conditional to have their values changed by other threads, resulting in the condition getting incorrectly evaluated. Therefore, to ensure proper execution in every case, it must be done inside of pthread_cond_wait. </w:t>
-      </w:r>
-    </w:p>
-    <w:p/>
-    <w:p>
-      <w:r>
-        <w:t xml:space="preserve">5.  </w:t>
+      <w:r>
+        <w:t xml:space="preserve"> </w:t>
       </w:r>
     </w:p>
     <w:sectPr>

</xml_diff>